<commit_message>
added Census race summary
</commit_message>
<xml_diff>
--- a/data_sources_1/data_sources_1.docx
+++ b/data_sources_1/data_sources_1.docx
@@ -1727,7 +1727,7 @@
       </w:r>
     </w:p>
     <w:bookmarkEnd w:id="77"/>
-    <w:bookmarkStart w:id="85" w:name="Xda15ea9b4a7ebdce59caea858f2f305ddb6dd89"/>
+    <w:bookmarkStart w:id="87" w:name="Xda15ea9b4a7ebdce59caea858f2f305ddb6dd89"/>
     <w:p>
       <w:pPr>
         <w:pStyle w:val="Heading1"/>
@@ -1902,6 +1902,41 @@
             <w:b/>
             <w:bCs/>
           </w:rPr>
+          <w:t xml:space="preserve">Measuring Race and Ethnicity Across the Decades: 1790–2010</w:t>
+        </w:r>
+      </w:hyperlink>
+      <w:r>
+        <w:t xml:space="preserve"> </w:t>
+      </w:r>
+      <w:r>
+        <w:t xml:space="preserve">- how racial classifications used by the government have changed from 1790-2020, with</w:t>
+      </w:r>
+      <w:r>
+        <w:t xml:space="preserve"> </w:t>
+      </w:r>
+      <w:hyperlink r:id="rId85">
+        <w:r>
+          <w:rPr>
+            <w:rStyle w:val="Hyperlink"/>
+          </w:rPr>
+          <w:t xml:space="preserve">further information</w:t>
+        </w:r>
+      </w:hyperlink>
+    </w:p>
+    <w:p>
+      <w:pPr>
+        <w:numPr>
+          <w:ilvl w:val="0"/>
+          <w:numId w:val="1007"/>
+        </w:numPr>
+      </w:pPr>
+      <w:hyperlink r:id="rId86">
+        <w:r>
+          <w:rPr>
+            <w:rStyle w:val="Hyperlink"/>
+            <w:b/>
+            <w:bCs/>
+          </w:rPr>
           <w:t xml:space="preserve">IASSIST Antiracism resources guide</w:t>
         </w:r>
       </w:hyperlink>
@@ -1912,8 +1947,8 @@
         <w:t xml:space="preserve">- for more data sources, check here.</w:t>
       </w:r>
     </w:p>
-    <w:bookmarkEnd w:id="85"/>
-    <w:bookmarkStart w:id="93" w:name="further-exploration"/>
+    <w:bookmarkEnd w:id="87"/>
+    <w:bookmarkStart w:id="95" w:name="further-exploration"/>
     <w:p>
       <w:pPr>
         <w:pStyle w:val="Heading1"/>
@@ -1937,7 +1972,7 @@
           <w:numId w:val="1008"/>
         </w:numPr>
       </w:pPr>
-      <w:hyperlink r:id="rId86">
+      <w:hyperlink r:id="rId88">
         <w:r>
           <w:rPr>
             <w:rStyle w:val="Hyperlink"/>
@@ -1959,7 +1994,7 @@
           <w:numId w:val="1008"/>
         </w:numPr>
       </w:pPr>
-      <w:hyperlink r:id="rId87">
+      <w:hyperlink r:id="rId89">
         <w:r>
           <w:rPr>
             <w:rStyle w:val="Hyperlink"/>
@@ -1975,7 +2010,7 @@
           <w:numId w:val="1008"/>
         </w:numPr>
       </w:pPr>
-      <w:hyperlink r:id="rId88">
+      <w:hyperlink r:id="rId90">
         <w:r>
           <w:rPr>
             <w:rStyle w:val="Hyperlink"/>
@@ -1991,7 +2026,7 @@
           <w:numId w:val="1008"/>
         </w:numPr>
       </w:pPr>
-      <w:hyperlink r:id="rId89">
+      <w:hyperlink r:id="rId91">
         <w:r>
           <w:rPr>
             <w:rStyle w:val="Hyperlink"/>
@@ -2007,7 +2042,7 @@
           <w:numId w:val="1008"/>
         </w:numPr>
       </w:pPr>
-      <w:hyperlink r:id="rId90">
+      <w:hyperlink r:id="rId92">
         <w:r>
           <w:rPr>
             <w:rStyle w:val="Hyperlink"/>
@@ -2029,7 +2064,7 @@
           <w:numId w:val="1008"/>
         </w:numPr>
       </w:pPr>
-      <w:hyperlink r:id="rId91">
+      <w:hyperlink r:id="rId93">
         <w:r>
           <w:rPr>
             <w:rStyle w:val="Hyperlink"/>
@@ -2045,7 +2080,7 @@
           <w:numId w:val="1008"/>
         </w:numPr>
       </w:pPr>
-      <w:hyperlink r:id="rId92">
+      <w:hyperlink r:id="rId94">
         <w:r>
           <w:rPr>
             <w:rStyle w:val="Hyperlink"/>
@@ -2054,7 +2089,7 @@
         </w:r>
       </w:hyperlink>
     </w:p>
-    <w:bookmarkEnd w:id="93"/>
+    <w:bookmarkEnd w:id="95"/>
     <w:sectPr/>
   </w:body>
 </w:document>

</xml_diff>